<commit_message>
Task 11 product catalog
</commit_message>
<xml_diff>
--- a/GuviTasks/src/main/java/Task11/product_catalog/product_catalog/src/main/java/com/guvi/product_catalog/OutPutWordDoc/Product Catalog Output cum code screenshots.docx
+++ b/GuviTasks/src/main/java/Task11/product_catalog/product_catalog/src/main/java/com/guvi/product_catalog/OutPutWordDoc/Product Catalog Output cum code screenshots.docx
@@ -14,23 +14,7 @@
           <w:b/>
           <w:bCs/>
         </w:rPr>
-        <w:t xml:space="preserve">Home page of Product </w:t>
-      </w:r>
-      <w:proofErr w:type="spellStart"/>
-      <w:r>
-        <w:rPr>
-          <w:b/>
-          <w:bCs/>
-        </w:rPr>
-        <w:t>Catalog</w:t>
-      </w:r>
-      <w:proofErr w:type="spellEnd"/>
-      <w:r>
-        <w:rPr>
-          <w:b/>
-          <w:bCs/>
-        </w:rPr>
-        <w:t>:</w:t>
+        <w:t>Home page of Product Catalog:</w:t>
       </w:r>
     </w:p>
     <w:p>
@@ -303,6 +287,9 @@
         <w:br/>
       </w:r>
       <w:r>
+        <w:rPr>
+          <w:noProof/>
+        </w:rPr>
         <w:drawing>
           <wp:inline distT="0" distB="0" distL="0" distR="0" wp14:anchorId="1B8696D5" wp14:editId="2ABB8998">
             <wp:extent cx="5731510" cy="3738245"/>
@@ -349,6 +336,9 @@
         <w:br/>
       </w:r>
       <w:r>
+        <w:rPr>
+          <w:noProof/>
+        </w:rPr>
         <w:drawing>
           <wp:inline distT="0" distB="0" distL="0" distR="0" wp14:anchorId="5759C0B9" wp14:editId="41216E1E">
             <wp:extent cx="5731510" cy="3971925"/>
@@ -394,6 +384,9 @@
     </w:p>
     <w:p>
       <w:r>
+        <w:rPr>
+          <w:noProof/>
+        </w:rPr>
         <w:drawing>
           <wp:inline distT="0" distB="0" distL="0" distR="0" wp14:anchorId="74C5B5CE" wp14:editId="1A2DB547">
             <wp:extent cx="5731510" cy="3716655"/>
@@ -442,6 +435,9 @@
         <w:br/>
       </w:r>
       <w:r>
+        <w:rPr>
+          <w:noProof/>
+        </w:rPr>
         <w:drawing>
           <wp:inline distT="0" distB="0" distL="0" distR="0" wp14:anchorId="03DA1E0F" wp14:editId="155F4094">
             <wp:extent cx="5731510" cy="3597275"/>
@@ -492,6 +488,9 @@
         <w:br/>
       </w:r>
       <w:r>
+        <w:rPr>
+          <w:noProof/>
+        </w:rPr>
         <w:drawing>
           <wp:inline distT="0" distB="0" distL="0" distR="0" wp14:anchorId="284CDF9C" wp14:editId="3DA33230">
             <wp:extent cx="5731510" cy="3662045"/>
@@ -541,6 +540,9 @@
         <w:br/>
       </w:r>
       <w:r>
+        <w:rPr>
+          <w:noProof/>
+        </w:rPr>
         <w:drawing>
           <wp:inline distT="0" distB="0" distL="0" distR="0" wp14:anchorId="2382B788" wp14:editId="73B6D695">
             <wp:extent cx="5731510" cy="3655060"/>
@@ -591,6 +593,9 @@
         <w:br/>
       </w:r>
       <w:r>
+        <w:rPr>
+          <w:noProof/>
+        </w:rPr>
         <w:drawing>
           <wp:inline distT="0" distB="0" distL="0" distR="0" wp14:anchorId="38FF426F" wp14:editId="5217C5E8">
             <wp:extent cx="5731510" cy="2241550"/>
@@ -637,6 +642,9 @@
     <w:p/>
     <w:p>
       <w:r>
+        <w:rPr>
+          <w:noProof/>
+        </w:rPr>
         <w:drawing>
           <wp:inline distT="0" distB="0" distL="0" distR="0" wp14:anchorId="1CE76AB7" wp14:editId="7C8AFE7F">
             <wp:extent cx="5731510" cy="2692400"/>
@@ -702,6 +710,9 @@
         <w:br/>
       </w:r>
       <w:r>
+        <w:rPr>
+          <w:noProof/>
+        </w:rPr>
         <w:drawing>
           <wp:inline distT="0" distB="0" distL="0" distR="0" wp14:anchorId="41B20D19" wp14:editId="39A34187">
             <wp:extent cx="5731510" cy="2998470"/>
@@ -742,6 +753,9 @@
     <w:p/>
     <w:p>
       <w:r>
+        <w:rPr>
+          <w:noProof/>
+        </w:rPr>
         <w:drawing>
           <wp:inline distT="0" distB="0" distL="0" distR="0" wp14:anchorId="3ECB45A0" wp14:editId="69252FEA">
             <wp:extent cx="5731510" cy="2535555"/>
@@ -782,6 +796,9 @@
     <w:p/>
     <w:p>
       <w:r>
+        <w:rPr>
+          <w:noProof/>
+        </w:rPr>
         <w:lastRenderedPageBreak/>
         <w:drawing>
           <wp:inline distT="0" distB="0" distL="0" distR="0" wp14:anchorId="2EE1F929" wp14:editId="6766CCA8">
@@ -823,6 +840,9 @@
     <w:p/>
     <w:p>
       <w:r>
+        <w:rPr>
+          <w:noProof/>
+        </w:rPr>
         <w:drawing>
           <wp:inline distT="0" distB="0" distL="0" distR="0" wp14:anchorId="096E2A38" wp14:editId="56B611ED">
             <wp:extent cx="5731510" cy="2213610"/>
@@ -848,6 +868,45 @@
                     <a:xfrm>
                       <a:off x="0" y="0"/>
                       <a:ext cx="5731510" cy="2213610"/>
+                    </a:xfrm>
+                    <a:prstGeom prst="rect">
+                      <a:avLst/>
+                    </a:prstGeom>
+                  </pic:spPr>
+                </pic:pic>
+              </a:graphicData>
+            </a:graphic>
+          </wp:inline>
+        </w:drawing>
+      </w:r>
+    </w:p>
+    <w:p>
+      <w:r>
+        <w:drawing>
+          <wp:inline distT="0" distB="0" distL="0" distR="0" wp14:anchorId="471ACA8D" wp14:editId="279B802D">
+            <wp:extent cx="5731510" cy="2917190"/>
+            <wp:effectExtent l="0" t="0" r="2540" b="0"/>
+            <wp:docPr id="1091196463" name="Picture 1"/>
+            <wp:cNvGraphicFramePr>
+              <a:graphicFrameLocks xmlns:a="http://schemas.openxmlformats.org/drawingml/2006/main" noChangeAspect="1"/>
+            </wp:cNvGraphicFramePr>
+            <a:graphic xmlns:a="http://schemas.openxmlformats.org/drawingml/2006/main">
+              <a:graphicData uri="http://schemas.openxmlformats.org/drawingml/2006/picture">
+                <pic:pic xmlns:pic="http://schemas.openxmlformats.org/drawingml/2006/picture">
+                  <pic:nvPicPr>
+                    <pic:cNvPr id="1091196463" name=""/>
+                    <pic:cNvPicPr/>
+                  </pic:nvPicPr>
+                  <pic:blipFill>
+                    <a:blip r:embed="rId20"/>
+                    <a:stretch>
+                      <a:fillRect/>
+                    </a:stretch>
+                  </pic:blipFill>
+                  <pic:spPr>
+                    <a:xfrm>
+                      <a:off x="0" y="0"/>
+                      <a:ext cx="5731510" cy="2917190"/>
                     </a:xfrm>
                     <a:prstGeom prst="rect">
                       <a:avLst/>
@@ -1274,6 +1333,7 @@
   <w:style w:type="character" w:default="1" w:styleId="DefaultParagraphFont">
     <w:name w:val="Default Paragraph Font"/>
     <w:uiPriority w:val="1"/>
+    <w:semiHidden/>
     <w:unhideWhenUsed/>
   </w:style>
   <w:style w:type="table" w:default="1" w:styleId="TableNormal">

</xml_diff>